<commit_message>
delete .DS_Store, add .gitignore, add file
</commit_message>
<xml_diff>
--- a/計畫書/instagram公眾人物之政治立場光譜與風格探勘-2.docx
+++ b/計畫書/instagram公眾人物之政治立場光譜與風格探勘-2.docx
@@ -4635,7 +4635,7 @@
         <w:rPr>
           <w:rFonts w:eastAsia="BiauKai" w:cs="Times New Roman"/>
         </w:rPr>
-        <w:t>4</w:t>
+        <w:t>6</w:t>
       </w:r>
       <w:r>
         <w:rPr>
@@ -4712,6 +4712,24 @@
           </wp:inline>
         </w:drawing>
       </w:r>
+      <w:r>
+        <w:rPr>
+          <w:rFonts w:eastAsia="BiauKai" w:cs="Times New Roman" w:hint="eastAsia"/>
+        </w:rPr>
+        <w:t xml:space="preserve"> </w:t>
+      </w:r>
+      <w:r>
+        <w:rPr>
+          <w:rFonts w:eastAsia="BiauKai" w:cs="Times New Roman" w:hint="eastAsia"/>
+        </w:rPr>
+        <w:t>圖</w:t>
+      </w:r>
+      <w:r>
+        <w:rPr>
+          <w:rFonts w:eastAsia="BiauKai" w:cs="Times New Roman"/>
+        </w:rPr>
+        <w:t>6</w:t>
+      </w:r>
     </w:p>
     <w:p>
       <w:pPr>
@@ -4825,7 +4843,7 @@
         <w:rPr>
           <w:rFonts w:eastAsia="BiauKai" w:cs="Times New Roman"/>
         </w:rPr>
-        <w:t>5</w:t>
+        <w:t>7</w:t>
       </w:r>
       <w:r>
         <w:rPr>
@@ -4996,8 +5014,8 @@
     <w:p>
       <w:pPr>
         <w:pStyle w:val="a4"/>
-        <w:ind w:leftChars="0" w:left="1580" w:right="125"/>
-        <w:jc w:val="both"/>
+        <w:ind w:leftChars="0" w:left="1440" w:right="125"/>
+        <w:jc w:val="center"/>
         <w:rPr>
           <w:rFonts w:eastAsia="BiauKai" w:cs="Times New Roman"/>
         </w:rPr>
@@ -5049,6 +5067,18 @@
           </wp:inline>
         </w:drawing>
       </w:r>
+      <w:r>
+        <w:rPr>
+          <w:rFonts w:eastAsia="BiauKai" w:cs="Times New Roman" w:hint="eastAsia"/>
+        </w:rPr>
+        <w:t>圖</w:t>
+      </w:r>
+      <w:r>
+        <w:rPr>
+          <w:rFonts w:eastAsia="BiauKai" w:cs="Times New Roman"/>
+        </w:rPr>
+        <w:t>7</w:t>
+      </w:r>
     </w:p>
     <w:p>
       <w:pPr>
@@ -5103,7 +5133,14 @@
         <w:rPr>
           <w:rFonts w:eastAsia="BiauKai" w:cs="Times New Roman"/>
         </w:rPr>
-        <w:t>視為一個新的節點，並重新建構子圖，接著再重複第一步驟，</w:t>
+        <w:t>視為一個新的節點，並重新建構子圖，接</w:t>
+      </w:r>
+      <w:r>
+        <w:rPr>
+          <w:rFonts w:eastAsia="BiauKai" w:cs="Times New Roman"/>
+        </w:rPr>
+        <w:lastRenderedPageBreak/>
+        <w:t>著再重複第一步驟，</w:t>
       </w:r>
       <w:r>
         <w:rPr>
@@ -5133,14 +5170,7 @@
         <w:rPr>
           <w:rFonts w:eastAsia="BiauKai" w:cs="Times New Roman"/>
         </w:rPr>
-        <w:t>兩社群之間各邊的</w:t>
-      </w:r>
-      <w:r>
-        <w:rPr>
-          <w:rFonts w:eastAsia="BiauKai" w:cs="Times New Roman"/>
-        </w:rPr>
-        <w:lastRenderedPageBreak/>
-        <w:t>權值總和。</w:t>
+        <w:t>兩社群之間各邊的權值總和。</w:t>
       </w:r>
       <w:r>
         <w:rPr>
@@ -5152,7 +5182,7 @@
         <w:rPr>
           <w:rFonts w:eastAsia="BiauKai" w:cs="Times New Roman"/>
         </w:rPr>
-        <w:t>6</w:t>
+        <w:t>8</w:t>
       </w:r>
       <w:r>
         <w:rPr>
@@ -5173,7 +5203,7 @@
         <w:ind w:leftChars="0" w:left="1580" w:right="125"/>
         <w:jc w:val="both"/>
         <w:rPr>
-          <w:rFonts w:eastAsia="BiauKai" w:cs="Times New Roman" w:hint="eastAsia"/>
+          <w:rFonts w:eastAsia="BiauKai" w:cs="Times New Roman"/>
         </w:rPr>
       </w:pPr>
       <w:r>
@@ -5243,7 +5273,7 @@
         <w:rPr>
           <w:rFonts w:eastAsia="BiauKai" w:cs="Times New Roman"/>
         </w:rPr>
-        <w:t>6</w:t>
+        <w:t>8</w:t>
       </w:r>
       <w:r>
         <w:rPr>
@@ -6237,7 +6267,14 @@
         <w:rPr>
           <w:rFonts w:eastAsia="BiauKai" w:cs="Times New Roman"/>
         </w:rPr>
-        <w:t>在本實驗中為</w:t>
+        <w:t>在本實驗</w:t>
+      </w:r>
+      <w:r>
+        <w:rPr>
+          <w:rFonts w:eastAsia="BiauKai" w:cs="Times New Roman"/>
+        </w:rPr>
+        <w:lastRenderedPageBreak/>
+        <w:t>中為</w:t>
       </w:r>
       <w:r>
         <w:rPr>
@@ -6266,7 +6303,6 @@
           <w:rFonts w:eastAsia="BiauKai" w:cs="Times New Roman"/>
           <w:noProof/>
         </w:rPr>
-        <w:lastRenderedPageBreak/>
         <w:drawing>
           <wp:inline distT="0" distB="0" distL="0" distR="0" wp14:anchorId="15515766" wp14:editId="4EF35142">
             <wp:extent cx="3650087" cy="1791478"/>
@@ -7596,15 +7632,8 @@
           <w:rFonts w:eastAsia="BiauKai" w:cs="Times New Roman"/>
           <w:szCs w:val="24"/>
         </w:rPr>
-        <w:t>再進一步思考，假設一個公眾人物的帳號是剛申請而沒有粉絲，但這不代表說</w:t>
-      </w:r>
-      <w:r>
-        <w:rPr>
-          <w:rFonts w:eastAsia="BiauKai" w:cs="Times New Roman"/>
-          <w:szCs w:val="24"/>
-        </w:rPr>
         <w:lastRenderedPageBreak/>
-        <w:t>此人重要程度為</w:t>
+        <w:t>再進一步思考，假設一個公眾人物的帳號是剛申請而沒有粉絲，但這不代表說此人重要程度為</w:t>
       </w:r>
       <w:r>
         <w:rPr>
@@ -8961,14 +8990,7 @@
           <w:rFonts w:eastAsia="BiauKai" w:cs="Times New Roman"/>
           <w:szCs w:val="24"/>
         </w:rPr>
-        <w:t>）提供線上使用，使得將公眾人物的文章做斷詞變得容易。</w:t>
-      </w:r>
-      <w:r>
-        <w:rPr>
-          <w:rFonts w:eastAsia="BiauKai" w:cs="Times New Roman"/>
-          <w:szCs w:val="24"/>
-        </w:rPr>
-        <w:t>本實驗將以關鍵詞和情緒詞作探</w:t>
+        <w:t>）提供線上使</w:t>
       </w:r>
       <w:r>
         <w:rPr>
@@ -8976,7 +8998,14 @@
           <w:szCs w:val="24"/>
         </w:rPr>
         <w:lastRenderedPageBreak/>
-        <w:t>勘。</w:t>
+        <w:t>用，使得將公眾人物的文章做斷詞變得容易。</w:t>
+      </w:r>
+      <w:r>
+        <w:rPr>
+          <w:rFonts w:eastAsia="BiauKai" w:cs="Times New Roman"/>
+          <w:szCs w:val="24"/>
+        </w:rPr>
+        <w:t>本實驗將以關鍵詞和情緒詞作探勘。</w:t>
       </w:r>
     </w:p>
     <w:p>
@@ -10201,7 +10230,15 @@
           <w:rFonts w:eastAsia="BiauKai" w:cs="Times New Roman"/>
           <w:szCs w:val="24"/>
         </w:rPr>
-        <w:t>, Phys. Rev. Lett. 100, 118703 (2008)</w:t>
+        <w:t xml:space="preserve">, Phys. </w:t>
+      </w:r>
+      <w:r>
+        <w:rPr>
+          <w:rFonts w:eastAsia="BiauKai" w:cs="Times New Roman"/>
+          <w:szCs w:val="24"/>
+        </w:rPr>
+        <w:lastRenderedPageBreak/>
+        <w:t>Rev. Lett. 100, 118703 (2008)</w:t>
       </w:r>
     </w:p>
     <w:p>
@@ -10218,7 +10255,6 @@
           <w:rFonts w:eastAsia="BiauKai" w:cs="Times New Roman"/>
           <w:szCs w:val="24"/>
         </w:rPr>
-        <w:lastRenderedPageBreak/>
         <w:t xml:space="preserve">[2] </w:t>
       </w:r>
       <w:r>
@@ -11079,19 +11115,7 @@
           <w:rPr>
             <w:rStyle w:val="a6"/>
           </w:rPr>
-          <w:t>https://ccjou.wordpress.com/2</w:t>
-        </w:r>
-        <w:r>
-          <w:rPr>
-            <w:rStyle w:val="a6"/>
-          </w:rPr>
-          <w:t>0</w:t>
-        </w:r>
-        <w:r>
-          <w:rPr>
-            <w:rStyle w:val="a6"/>
-          </w:rPr>
-          <w:t>09/09/01/%E5%A5%87%E7%95%B0%E5%80%BC%E5%88%86%E8%A7%A3-svd/</w:t>
+          <w:t>https://ccjou.wordpress.com/2009/09/01/%E5%A5%87%E7%95%B0%E5%80%BC%E5%88%86%E8%A7%A3-svd/</w:t>
         </w:r>
       </w:hyperlink>
     </w:p>

</xml_diff>